<commit_message>
global lock on PostMetier
- fix the double agregation generation…
</commit_message>
<xml_diff>
--- a/doc/qualite/filtres_implementation.docx
+++ b/doc/qualite/filtres_implementation.docx
@@ -722,15 +722,6 @@
     </w:p>
     <w:p>
       <w:pPr>
-        <w:pStyle w:val="ListParagraph"/>
-        <w:numPr>
-          <w:ilvl w:val="0"/>
-          <w:numId w:val="1"/>
-        </w:numPr>
-      </w:pPr>
-    </w:p>
-    <w:p>
-      <w:pPr>
         <w:pStyle w:val="Heading1"/>
       </w:pPr>
       <w:r>
@@ -742,8 +733,31 @@
     </w:p>
     <w:p>
       <w:r>
-        <w:t>…</w:t>
-      </w:r>
+        <w:t>Comptage nb incidents douteux/aberrant par mesure</w:t>
+      </w:r>
+    </w:p>
+    <w:p>
+      <w:proofErr w:type="spellStart"/>
+      <w:r>
+        <w:t>Json</w:t>
+      </w:r>
+      <w:proofErr w:type="spellEnd"/>
+      <w:r>
+        <w:t xml:space="preserve"> -&gt; </w:t>
+      </w:r>
+      <w:proofErr w:type="spellStart"/>
+      <w:r>
+        <w:t>Obs</w:t>
+      </w:r>
+      <w:proofErr w:type="spellEnd"/>
+      <w:r>
+        <w:t>/</w:t>
+      </w:r>
+      <w:proofErr w:type="spellStart"/>
+      <w:r>
+        <w:t>Aggreg</w:t>
+      </w:r>
+      <w:proofErr w:type="spellEnd"/>
     </w:p>
     <w:p>
       <w:pPr>

</xml_diff>